<commit_message>
afbeelding toevoegen en afronden
</commit_message>
<xml_diff>
--- a/uitleg.docx
+++ b/uitleg.docx
@@ -14,6 +14,94 @@
       <w:pPr>
         <w:pStyle w:val="Titel"/>
       </w:pPr>
+    </w:p>
+    <w:p/>
+    <w:p/>
+    <w:p/>
+    <w:p/>
+    <w:p>
+      <w:r>
+        <w:rPr>
+          <w:noProof/>
+          <w:lang w:eastAsia="nl-NL"/>
+        </w:rPr>
+        <w:drawing>
+          <wp:anchor distT="0" distB="0" distL="114300" distR="114300" simplePos="0" relativeHeight="251658240" behindDoc="1" locked="0" layoutInCell="1" allowOverlap="1" wp14:anchorId="2AC83EC0" wp14:editId="5F1C1B53">
+            <wp:simplePos x="0" y="0"/>
+            <wp:positionH relativeFrom="margin">
+              <wp:align>center</wp:align>
+            </wp:positionH>
+            <wp:positionV relativeFrom="paragraph">
+              <wp:posOffset>97155</wp:posOffset>
+            </wp:positionV>
+            <wp:extent cx="5986780" cy="3771900"/>
+            <wp:effectExtent l="2540" t="0" r="0" b="0"/>
+            <wp:wrapNone/>
+            <wp:docPr id="1" name="Afbeelding 1" descr="C:\Users\Sijmen\Documents\Arduino - workspace\AnwbAuto\opstelling.jpg"/>
+            <wp:cNvGraphicFramePr>
+              <a:graphicFrameLocks xmlns:a="http://schemas.openxmlformats.org/drawingml/2006/main" noChangeAspect="1"/>
+            </wp:cNvGraphicFramePr>
+            <a:graphic xmlns:a="http://schemas.openxmlformats.org/drawingml/2006/main">
+              <a:graphicData uri="http://schemas.openxmlformats.org/drawingml/2006/picture">
+                <pic:pic xmlns:pic="http://schemas.openxmlformats.org/drawingml/2006/picture">
+                  <pic:nvPicPr>
+                    <pic:cNvPr id="0" name="Picture 1" descr="C:\Users\Sijmen\Documents\Arduino - workspace\AnwbAuto\opstelling.jpg"/>
+                    <pic:cNvPicPr>
+                      <a:picLocks noChangeAspect="1" noChangeArrowheads="1"/>
+                    </pic:cNvPicPr>
+                  </pic:nvPicPr>
+                  <pic:blipFill rotWithShape="1">
+                    <a:blip r:embed="rId7">
+                      <a:extLst>
+                        <a:ext uri="{28A0092B-C50C-407E-A947-70E740481C1C}">
+                          <a14:useLocalDpi xmlns:a14="http://schemas.microsoft.com/office/drawing/2010/main" val="0"/>
+                        </a:ext>
+                      </a:extLst>
+                    </a:blip>
+                    <a:srcRect l="7529" r="5010" b="8644"/>
+                    <a:stretch/>
+                  </pic:blipFill>
+                  <pic:spPr bwMode="auto">
+                    <a:xfrm rot="5400000">
+                      <a:off x="0" y="0"/>
+                      <a:ext cx="5986780" cy="3771900"/>
+                    </a:xfrm>
+                    <a:prstGeom prst="rect">
+                      <a:avLst/>
+                    </a:prstGeom>
+                    <a:noFill/>
+                    <a:ln>
+                      <a:noFill/>
+                    </a:ln>
+                    <a:extLst>
+                      <a:ext uri="{53640926-AAD7-44D8-BBD7-CCE9431645EC}">
+                        <a14:shadowObscured xmlns:a14="http://schemas.microsoft.com/office/drawing/2010/main"/>
+                      </a:ext>
+                    </a:extLst>
+                  </pic:spPr>
+                </pic:pic>
+              </a:graphicData>
+            </a:graphic>
+            <wp14:sizeRelH relativeFrom="page">
+              <wp14:pctWidth>0</wp14:pctWidth>
+            </wp14:sizeRelH>
+            <wp14:sizeRelV relativeFrom="page">
+              <wp14:pctHeight>0</wp14:pctHeight>
+            </wp14:sizeRelV>
+          </wp:anchor>
+        </w:drawing>
+      </w:r>
+    </w:p>
+    <w:p/>
+    <w:p/>
+    <w:p/>
+    <w:p/>
+    <w:p/>
+    <w:p/>
+    <w:p/>
+    <w:p>
+      <w:bookmarkStart w:id="0" w:name="_GoBack"/>
+      <w:bookmarkEnd w:id="0"/>
     </w:p>
     <w:p/>
     <w:p/>
@@ -25,19 +113,6 @@
     <w:p/>
     <w:p/>
     <w:p/>
-    <w:p/>
-    <w:p/>
-    <w:p/>
-    <w:p/>
-    <w:p/>
-    <w:p/>
-    <w:p/>
-    <w:p/>
-    <w:p/>
-    <w:p/>
-    <w:p/>
-    <w:p/>
-    <w:p/>
     <w:p>
       <w:r>
         <w:br/>
@@ -53,8 +128,6 @@
       <w:r>
         <w:br/>
       </w:r>
-      <w:bookmarkStart w:id="0" w:name="_GoBack"/>
-      <w:bookmarkEnd w:id="0"/>
       <w:r>
         <w:t>Klas I1C-N</w:t>
       </w:r>
@@ -73,6 +146,13 @@
     </w:p>
     <w:sdt>
       <w:sdtPr>
+        <w:rPr>
+          <w:rFonts w:asciiTheme="minorHAnsi" w:eastAsiaTheme="minorHAnsi" w:hAnsiTheme="minorHAnsi" w:cstheme="minorBidi"/>
+          <w:color w:val="auto"/>
+          <w:sz w:val="22"/>
+          <w:szCs w:val="22"/>
+          <w:lang w:eastAsia="en-US"/>
+        </w:rPr>
         <w:id w:val="-726451957"/>
         <w:docPartObj>
           <w:docPartGallery w:val="Table of Contents"/>
@@ -81,13 +161,8 @@
       </w:sdtPr>
       <w:sdtEndPr>
         <w:rPr>
-          <w:rFonts w:asciiTheme="minorHAnsi" w:eastAsiaTheme="minorHAnsi" w:hAnsiTheme="minorHAnsi" w:cstheme="minorBidi"/>
           <w:b/>
           <w:bCs/>
-          <w:color w:val="auto"/>
-          <w:sz w:val="22"/>
-          <w:szCs w:val="22"/>
-          <w:lang w:eastAsia="en-US"/>
         </w:rPr>
       </w:sdtEndPr>
       <w:sdtContent>
@@ -106,7 +181,9 @@
               <w:tab w:val="right" w:leader="dot" w:pos="9062"/>
             </w:tabs>
             <w:rPr>
+              <w:rFonts w:eastAsiaTheme="minorEastAsia"/>
               <w:noProof/>
+              <w:lang w:eastAsia="nl-NL"/>
             </w:rPr>
           </w:pPr>
           <w:r>
@@ -118,13 +195,13 @@
           <w:r>
             <w:fldChar w:fldCharType="separate"/>
           </w:r>
-          <w:hyperlink w:anchor="_Toc403757208" w:history="1">
+          <w:hyperlink w:anchor="_Toc403758549" w:history="1">
             <w:r>
               <w:rPr>
                 <w:rStyle w:val="Hyperlink"/>
                 <w:noProof/>
               </w:rPr>
-              <w:t>Command’s</w:t>
+              <w:t>Inleiding</w:t>
             </w:r>
             <w:r>
               <w:rPr>
@@ -145,7 +222,7 @@
                 <w:noProof/>
                 <w:webHidden/>
               </w:rPr>
-              <w:instrText xml:space="preserve"> PAGEREF _Toc403757208 \h </w:instrText>
+              <w:instrText xml:space="preserve"> PAGEREF _Toc403758549 \h </w:instrText>
             </w:r>
             <w:r>
               <w:rPr>
@@ -183,16 +260,18 @@
               <w:tab w:val="right" w:leader="dot" w:pos="9062"/>
             </w:tabs>
             <w:rPr>
+              <w:rFonts w:eastAsiaTheme="minorEastAsia"/>
               <w:noProof/>
+              <w:lang w:eastAsia="nl-NL"/>
             </w:rPr>
           </w:pPr>
-          <w:hyperlink w:anchor="_Toc403757209" w:history="1">
+          <w:hyperlink w:anchor="_Toc403758550" w:history="1">
             <w:r>
               <w:rPr>
                 <w:rStyle w:val="Hyperlink"/>
                 <w:noProof/>
               </w:rPr>
-              <w:t>Class Diagram</w:t>
+              <w:t>Command’s</w:t>
             </w:r>
             <w:r>
               <w:rPr>
@@ -213,7 +292,7 @@
                 <w:noProof/>
                 <w:webHidden/>
               </w:rPr>
-              <w:instrText xml:space="preserve"> PAGEREF _Toc403757209 \h </w:instrText>
+              <w:instrText xml:space="preserve"> PAGEREF _Toc403758550 \h </w:instrText>
             </w:r>
             <w:r>
               <w:rPr>
@@ -251,16 +330,18 @@
               <w:tab w:val="right" w:leader="dot" w:pos="9062"/>
             </w:tabs>
             <w:rPr>
+              <w:rFonts w:eastAsiaTheme="minorEastAsia"/>
               <w:noProof/>
+              <w:lang w:eastAsia="nl-NL"/>
             </w:rPr>
           </w:pPr>
-          <w:hyperlink w:anchor="_Toc403757210" w:history="1">
+          <w:hyperlink w:anchor="_Toc403758551" w:history="1">
             <w:r>
               <w:rPr>
                 <w:rStyle w:val="Hyperlink"/>
                 <w:noProof/>
               </w:rPr>
-              <w:t>Timing Diagrammen</w:t>
+              <w:t>Class Diagram</w:t>
             </w:r>
             <w:r>
               <w:rPr>
@@ -281,7 +362,7 @@
                 <w:noProof/>
                 <w:webHidden/>
               </w:rPr>
-              <w:instrText xml:space="preserve"> PAGEREF _Toc403757210 \h </w:instrText>
+              <w:instrText xml:space="preserve"> PAGEREF _Toc403758551 \h </w:instrText>
             </w:r>
             <w:r>
               <w:rPr>
@@ -302,6 +383,76 @@
                 <w:webHidden/>
               </w:rPr>
               <w:t>5</w:t>
+            </w:r>
+            <w:r>
+              <w:rPr>
+                <w:noProof/>
+                <w:webHidden/>
+              </w:rPr>
+              <w:fldChar w:fldCharType="end"/>
+            </w:r>
+          </w:hyperlink>
+        </w:p>
+        <w:p>
+          <w:pPr>
+            <w:pStyle w:val="Inhopg1"/>
+            <w:tabs>
+              <w:tab w:val="right" w:leader="dot" w:pos="9062"/>
+            </w:tabs>
+            <w:rPr>
+              <w:rFonts w:eastAsiaTheme="minorEastAsia"/>
+              <w:noProof/>
+              <w:lang w:eastAsia="nl-NL"/>
+            </w:rPr>
+          </w:pPr>
+          <w:hyperlink w:anchor="_Toc403758552" w:history="1">
+            <w:r>
+              <w:rPr>
+                <w:rStyle w:val="Hyperlink"/>
+                <w:noProof/>
+              </w:rPr>
+              <w:t>Timing Diagrammen</w:t>
+            </w:r>
+            <w:r>
+              <w:rPr>
+                <w:noProof/>
+                <w:webHidden/>
+              </w:rPr>
+              <w:tab/>
+            </w:r>
+            <w:r>
+              <w:rPr>
+                <w:noProof/>
+                <w:webHidden/>
+              </w:rPr>
+              <w:fldChar w:fldCharType="begin"/>
+            </w:r>
+            <w:r>
+              <w:rPr>
+                <w:noProof/>
+                <w:webHidden/>
+              </w:rPr>
+              <w:instrText xml:space="preserve"> PAGEREF _Toc403758552 \h </w:instrText>
+            </w:r>
+            <w:r>
+              <w:rPr>
+                <w:noProof/>
+                <w:webHidden/>
+              </w:rPr>
+            </w:r>
+            <w:r>
+              <w:rPr>
+                <w:noProof/>
+                <w:webHidden/>
+              </w:rPr>
+              <w:fldChar w:fldCharType="separate"/>
+            </w:r>
+            <w:r>
+              <w:rPr>
+                <w:noProof/>
+                <w:webHidden/>
+              </w:rPr>
+              <w:t>6</w:t>
             </w:r>
             <w:r>
               <w:rPr>
@@ -330,21 +481,55 @@
       <w:r>
         <w:br w:type="page"/>
       </w:r>
+      <w:bookmarkStart w:id="1" w:name="_Toc403758549"/>
       <w:r>
         <w:lastRenderedPageBreak/>
         <w:t>Inleiding</w:t>
       </w:r>
+      <w:bookmarkEnd w:id="1"/>
     </w:p>
     <w:p>
       <w:r>
-        <w:t xml:space="preserve">Dit is het verslag over een project wat ik in week 46 in 2014 heb uitgevoerd na aanleiding van ESD. Het doel van dit project is het maken van een lichtbalk die ook boven op een anwb auto zou kunnen worden gebruikt. </w:t>
+        <w:t xml:space="preserve">Dit is het verslag over een project wat ik in week 46 in 2014 heb uitgevoerd na aanleiding van ESD. Het doel van dit project is het maken van een lichtbalk die ook boven op een </w:t>
+      </w:r>
+      <w:proofErr w:type="spellStart"/>
+      <w:r>
+        <w:t>anwb</w:t>
+      </w:r>
+      <w:proofErr w:type="spellEnd"/>
+      <w:r>
+        <w:t xml:space="preserve"> auto zou kunnen worden gebruikt. </w:t>
       </w:r>
     </w:p>
     <w:p>
       <w:r>
-        <w:t xml:space="preserve">Dit project wordt gehost op github. Hier is alle code, afbeeldingen en andere bestanden te vinden. De link naar de github reposotory is: </w:t>
-      </w:r>
-      <w:hyperlink r:id="rId7" w:history="1">
+        <w:t xml:space="preserve">Dit project wordt gehost op </w:t>
+      </w:r>
+      <w:proofErr w:type="spellStart"/>
+      <w:r>
+        <w:t>github</w:t>
+      </w:r>
+      <w:proofErr w:type="spellEnd"/>
+      <w:r>
+        <w:t xml:space="preserve">. Hier is alle code, afbeeldingen en andere bestanden te vinden. De link naar de </w:t>
+      </w:r>
+      <w:proofErr w:type="spellStart"/>
+      <w:r>
+        <w:t>github</w:t>
+      </w:r>
+      <w:proofErr w:type="spellEnd"/>
+      <w:r>
+        <w:t xml:space="preserve"> </w:t>
+      </w:r>
+      <w:proofErr w:type="spellStart"/>
+      <w:r>
+        <w:t>reposotory</w:t>
+      </w:r>
+      <w:proofErr w:type="spellEnd"/>
+      <w:r>
+        <w:t xml:space="preserve"> is: </w:t>
+      </w:r>
+      <w:hyperlink r:id="rId8" w:history="1">
         <w:r>
           <w:rPr>
             <w:rStyle w:val="Hyperlink"/>
@@ -368,12 +553,14 @@
       <w:pPr>
         <w:pStyle w:val="Kop1"/>
       </w:pPr>
-      <w:bookmarkStart w:id="1" w:name="_Toc403757208"/>
+      <w:bookmarkStart w:id="2" w:name="_Toc403758550"/>
+      <w:proofErr w:type="spellStart"/>
       <w:r>
         <w:lastRenderedPageBreak/>
         <w:t>Command’s</w:t>
       </w:r>
-      <w:bookmarkEnd w:id="1"/>
+      <w:bookmarkEnd w:id="2"/>
+      <w:proofErr w:type="spellEnd"/>
     </w:p>
     <w:tbl>
       <w:tblPr>
@@ -446,11 +633,19 @@
                 <w:rFonts w:ascii="Courier New" w:hAnsi="Courier New" w:cs="Courier New"/>
               </w:rPr>
             </w:pPr>
-            <w:r>
-              <w:rPr>
-                <w:rFonts w:ascii="Courier New" w:hAnsi="Courier New" w:cs="Courier New"/>
-              </w:rPr>
-              <w:t>shape block</w:t>
+            <w:proofErr w:type="spellStart"/>
+            <w:r>
+              <w:rPr>
+                <w:rFonts w:ascii="Courier New" w:hAnsi="Courier New" w:cs="Courier New"/>
+              </w:rPr>
+              <w:t>shape</w:t>
+            </w:r>
+            <w:proofErr w:type="spellEnd"/>
+            <w:r>
+              <w:rPr>
+                <w:rFonts w:ascii="Courier New" w:hAnsi="Courier New" w:cs="Courier New"/>
+              </w:rPr>
+              <w:t xml:space="preserve"> block</w:t>
             </w:r>
           </w:p>
         </w:tc>
@@ -476,12 +671,28 @@
                 <w:rFonts w:ascii="Courier New" w:hAnsi="Courier New" w:cs="Courier New"/>
               </w:rPr>
             </w:pPr>
-            <w:r>
-              <w:rPr>
-                <w:rFonts w:ascii="Courier New" w:hAnsi="Courier New" w:cs="Courier New"/>
-              </w:rPr>
-              <w:t>shape ball</w:t>
-            </w:r>
+            <w:proofErr w:type="spellStart"/>
+            <w:r>
+              <w:rPr>
+                <w:rFonts w:ascii="Courier New" w:hAnsi="Courier New" w:cs="Courier New"/>
+              </w:rPr>
+              <w:t>shape</w:t>
+            </w:r>
+            <w:proofErr w:type="spellEnd"/>
+            <w:r>
+              <w:rPr>
+                <w:rFonts w:ascii="Courier New" w:hAnsi="Courier New" w:cs="Courier New"/>
+              </w:rPr>
+              <w:t xml:space="preserve"> </w:t>
+            </w:r>
+            <w:proofErr w:type="spellStart"/>
+            <w:r>
+              <w:rPr>
+                <w:rFonts w:ascii="Courier New" w:hAnsi="Courier New" w:cs="Courier New"/>
+              </w:rPr>
+              <w:t>ball</w:t>
+            </w:r>
+            <w:proofErr w:type="spellEnd"/>
           </w:p>
         </w:tc>
       </w:tr>
@@ -506,12 +717,42 @@
                 <w:rFonts w:ascii="Courier New" w:hAnsi="Courier New" w:cs="Courier New"/>
               </w:rPr>
             </w:pPr>
-            <w:r>
-              <w:rPr>
-                <w:rFonts w:ascii="Courier New" w:hAnsi="Courier New" w:cs="Courier New"/>
-              </w:rPr>
-              <w:t>shape ball inverted</w:t>
-            </w:r>
+            <w:proofErr w:type="spellStart"/>
+            <w:r>
+              <w:rPr>
+                <w:rFonts w:ascii="Courier New" w:hAnsi="Courier New" w:cs="Courier New"/>
+              </w:rPr>
+              <w:t>shape</w:t>
+            </w:r>
+            <w:proofErr w:type="spellEnd"/>
+            <w:r>
+              <w:rPr>
+                <w:rFonts w:ascii="Courier New" w:hAnsi="Courier New" w:cs="Courier New"/>
+              </w:rPr>
+              <w:t xml:space="preserve"> </w:t>
+            </w:r>
+            <w:proofErr w:type="spellStart"/>
+            <w:r>
+              <w:rPr>
+                <w:rFonts w:ascii="Courier New" w:hAnsi="Courier New" w:cs="Courier New"/>
+              </w:rPr>
+              <w:t>ball</w:t>
+            </w:r>
+            <w:proofErr w:type="spellEnd"/>
+            <w:r>
+              <w:rPr>
+                <w:rFonts w:ascii="Courier New" w:hAnsi="Courier New" w:cs="Courier New"/>
+              </w:rPr>
+              <w:t xml:space="preserve"> </w:t>
+            </w:r>
+            <w:proofErr w:type="spellStart"/>
+            <w:r>
+              <w:rPr>
+                <w:rFonts w:ascii="Courier New" w:hAnsi="Courier New" w:cs="Courier New"/>
+              </w:rPr>
+              <w:t>inverted</w:t>
+            </w:r>
+            <w:proofErr w:type="spellEnd"/>
           </w:p>
         </w:tc>
       </w:tr>
@@ -536,11 +777,19 @@
                 <w:rFonts w:ascii="Courier New" w:hAnsi="Courier New" w:cs="Courier New"/>
               </w:rPr>
             </w:pPr>
-            <w:r>
-              <w:rPr>
-                <w:rFonts w:ascii="Courier New" w:hAnsi="Courier New" w:cs="Courier New"/>
-              </w:rPr>
-              <w:t>shape strook in</w:t>
+            <w:proofErr w:type="spellStart"/>
+            <w:r>
+              <w:rPr>
+                <w:rFonts w:ascii="Courier New" w:hAnsi="Courier New" w:cs="Courier New"/>
+              </w:rPr>
+              <w:t>shape</w:t>
+            </w:r>
+            <w:proofErr w:type="spellEnd"/>
+            <w:r>
+              <w:rPr>
+                <w:rFonts w:ascii="Courier New" w:hAnsi="Courier New" w:cs="Courier New"/>
+              </w:rPr>
+              <w:t xml:space="preserve"> strook in</w:t>
             </w:r>
           </w:p>
         </w:tc>
@@ -566,11 +815,19 @@
                 <w:rFonts w:ascii="Courier New" w:hAnsi="Courier New" w:cs="Courier New"/>
               </w:rPr>
             </w:pPr>
-            <w:r>
-              <w:rPr>
-                <w:rFonts w:ascii="Courier New" w:hAnsi="Courier New" w:cs="Courier New"/>
-              </w:rPr>
-              <w:t>shape strook out</w:t>
+            <w:proofErr w:type="spellStart"/>
+            <w:r>
+              <w:rPr>
+                <w:rFonts w:ascii="Courier New" w:hAnsi="Courier New" w:cs="Courier New"/>
+              </w:rPr>
+              <w:t>shape</w:t>
+            </w:r>
+            <w:proofErr w:type="spellEnd"/>
+            <w:r>
+              <w:rPr>
+                <w:rFonts w:ascii="Courier New" w:hAnsi="Courier New" w:cs="Courier New"/>
+              </w:rPr>
+              <w:t xml:space="preserve"> strook out</w:t>
             </w:r>
           </w:p>
         </w:tc>
@@ -596,12 +853,28 @@
                 <w:rFonts w:ascii="Courier New" w:hAnsi="Courier New" w:cs="Courier New"/>
               </w:rPr>
             </w:pPr>
-            <w:r>
-              <w:rPr>
-                <w:rFonts w:ascii="Courier New" w:hAnsi="Courier New" w:cs="Courier New"/>
-              </w:rPr>
-              <w:t>shape strook in keepon</w:t>
-            </w:r>
+            <w:proofErr w:type="spellStart"/>
+            <w:r>
+              <w:rPr>
+                <w:rFonts w:ascii="Courier New" w:hAnsi="Courier New" w:cs="Courier New"/>
+              </w:rPr>
+              <w:t>shape</w:t>
+            </w:r>
+            <w:proofErr w:type="spellEnd"/>
+            <w:r>
+              <w:rPr>
+                <w:rFonts w:ascii="Courier New" w:hAnsi="Courier New" w:cs="Courier New"/>
+              </w:rPr>
+              <w:t xml:space="preserve"> strook in </w:t>
+            </w:r>
+            <w:proofErr w:type="spellStart"/>
+            <w:r>
+              <w:rPr>
+                <w:rFonts w:ascii="Courier New" w:hAnsi="Courier New" w:cs="Courier New"/>
+              </w:rPr>
+              <w:t>keepon</w:t>
+            </w:r>
+            <w:proofErr w:type="spellEnd"/>
           </w:p>
         </w:tc>
       </w:tr>
@@ -626,12 +899,28 @@
                 <w:rFonts w:ascii="Courier New" w:hAnsi="Courier New" w:cs="Courier New"/>
               </w:rPr>
             </w:pPr>
-            <w:r>
-              <w:rPr>
-                <w:rFonts w:ascii="Courier New" w:hAnsi="Courier New" w:cs="Courier New"/>
-              </w:rPr>
-              <w:t>shape strook out keepon</w:t>
-            </w:r>
+            <w:proofErr w:type="spellStart"/>
+            <w:r>
+              <w:rPr>
+                <w:rFonts w:ascii="Courier New" w:hAnsi="Courier New" w:cs="Courier New"/>
+              </w:rPr>
+              <w:t>shape</w:t>
+            </w:r>
+            <w:proofErr w:type="spellEnd"/>
+            <w:r>
+              <w:rPr>
+                <w:rFonts w:ascii="Courier New" w:hAnsi="Courier New" w:cs="Courier New"/>
+              </w:rPr>
+              <w:t xml:space="preserve"> strook out </w:t>
+            </w:r>
+            <w:proofErr w:type="spellStart"/>
+            <w:r>
+              <w:rPr>
+                <w:rFonts w:ascii="Courier New" w:hAnsi="Courier New" w:cs="Courier New"/>
+              </w:rPr>
+              <w:t>keepon</w:t>
+            </w:r>
+            <w:proofErr w:type="spellEnd"/>
           </w:p>
         </w:tc>
       </w:tr>
@@ -656,12 +945,28 @@
                 <w:rFonts w:ascii="Courier New" w:hAnsi="Courier New" w:cs="Courier New"/>
               </w:rPr>
             </w:pPr>
-            <w:r>
-              <w:rPr>
-                <w:rFonts w:ascii="Courier New" w:hAnsi="Courier New" w:cs="Courier New"/>
-              </w:rPr>
-              <w:t>shape line lr</w:t>
-            </w:r>
+            <w:proofErr w:type="spellStart"/>
+            <w:r>
+              <w:rPr>
+                <w:rFonts w:ascii="Courier New" w:hAnsi="Courier New" w:cs="Courier New"/>
+              </w:rPr>
+              <w:t>shape</w:t>
+            </w:r>
+            <w:proofErr w:type="spellEnd"/>
+            <w:r>
+              <w:rPr>
+                <w:rFonts w:ascii="Courier New" w:hAnsi="Courier New" w:cs="Courier New"/>
+              </w:rPr>
+              <w:t xml:space="preserve"> line </w:t>
+            </w:r>
+            <w:proofErr w:type="spellStart"/>
+            <w:r>
+              <w:rPr>
+                <w:rFonts w:ascii="Courier New" w:hAnsi="Courier New" w:cs="Courier New"/>
+              </w:rPr>
+              <w:t>lr</w:t>
+            </w:r>
+            <w:proofErr w:type="spellEnd"/>
           </w:p>
         </w:tc>
       </w:tr>
@@ -686,12 +991,28 @@
                 <w:rFonts w:ascii="Courier New" w:hAnsi="Courier New" w:cs="Courier New"/>
               </w:rPr>
             </w:pPr>
-            <w:r>
-              <w:rPr>
-                <w:rFonts w:ascii="Courier New" w:hAnsi="Courier New" w:cs="Courier New"/>
-              </w:rPr>
-              <w:t>shape line rl</w:t>
-            </w:r>
+            <w:proofErr w:type="spellStart"/>
+            <w:r>
+              <w:rPr>
+                <w:rFonts w:ascii="Courier New" w:hAnsi="Courier New" w:cs="Courier New"/>
+              </w:rPr>
+              <w:t>shape</w:t>
+            </w:r>
+            <w:proofErr w:type="spellEnd"/>
+            <w:r>
+              <w:rPr>
+                <w:rFonts w:ascii="Courier New" w:hAnsi="Courier New" w:cs="Courier New"/>
+              </w:rPr>
+              <w:t xml:space="preserve"> line </w:t>
+            </w:r>
+            <w:proofErr w:type="spellStart"/>
+            <w:r>
+              <w:rPr>
+                <w:rFonts w:ascii="Courier New" w:hAnsi="Courier New" w:cs="Courier New"/>
+              </w:rPr>
+              <w:t>rl</w:t>
+            </w:r>
+            <w:proofErr w:type="spellEnd"/>
           </w:p>
         </w:tc>
       </w:tr>
@@ -716,11 +1037,19 @@
                 <w:rFonts w:ascii="Courier New" w:hAnsi="Courier New" w:cs="Courier New"/>
               </w:rPr>
             </w:pPr>
-            <w:r>
-              <w:rPr>
-                <w:rFonts w:ascii="Courier New" w:hAnsi="Courier New" w:cs="Courier New"/>
-              </w:rPr>
-              <w:t>shape off</w:t>
+            <w:proofErr w:type="spellStart"/>
+            <w:r>
+              <w:rPr>
+                <w:rFonts w:ascii="Courier New" w:hAnsi="Courier New" w:cs="Courier New"/>
+              </w:rPr>
+              <w:t>shape</w:t>
+            </w:r>
+            <w:proofErr w:type="spellEnd"/>
+            <w:r>
+              <w:rPr>
+                <w:rFonts w:ascii="Courier New" w:hAnsi="Courier New" w:cs="Courier New"/>
+              </w:rPr>
+              <w:t xml:space="preserve"> off</w:t>
             </w:r>
           </w:p>
         </w:tc>
@@ -806,12 +1135,14 @@
                 <w:rFonts w:ascii="Courier New" w:hAnsi="Courier New" w:cs="Courier New"/>
               </w:rPr>
             </w:pPr>
+            <w:proofErr w:type="spellStart"/>
             <w:r>
               <w:rPr>
                 <w:rFonts w:ascii="Courier New" w:hAnsi="Courier New" w:cs="Courier New"/>
               </w:rPr>
               <w:t>printGraphData</w:t>
             </w:r>
+            <w:proofErr w:type="spellEnd"/>
           </w:p>
         </w:tc>
       </w:tr>
@@ -823,7 +1154,15 @@
         </w:rPr>
       </w:pPr>
       <w:r>
-        <w:t>Dit hoofdstuk draait om de verschillende commando’s die naar de Arduino gestuurd kunnen worden. In deze tabel zijn de commando’s en bijbehorende acties te vinden.</w:t>
+        <w:t xml:space="preserve">Dit hoofdstuk draait om de verschillende commando’s die naar de </w:t>
+      </w:r>
+      <w:proofErr w:type="spellStart"/>
+      <w:r>
+        <w:t>Arduino</w:t>
+      </w:r>
+      <w:proofErr w:type="spellEnd"/>
+      <w:r>
+        <w:t xml:space="preserve"> gestuurd kunnen worden. In deze tabel zijn de commando’s en bijbehorende acties te vinden.</w:t>
       </w:r>
     </w:p>
     <w:p/>
@@ -836,12 +1175,12 @@
       <w:pPr>
         <w:pStyle w:val="Kop1"/>
       </w:pPr>
-      <w:bookmarkStart w:id="2" w:name="_Toc403757209"/>
+      <w:bookmarkStart w:id="3" w:name="_Toc403758551"/>
       <w:r>
         <w:lastRenderedPageBreak/>
         <w:t>Class Diagram</w:t>
       </w:r>
-      <w:bookmarkEnd w:id="2"/>
+      <w:bookmarkEnd w:id="3"/>
     </w:p>
     <w:p>
       <w:r>
@@ -872,7 +1211,7 @@
                     </pic:cNvPicPr>
                   </pic:nvPicPr>
                   <pic:blipFill>
-                    <a:blip r:embed="rId8" cstate="print">
+                    <a:blip r:embed="rId9" cstate="print">
                       <a:extLst>
                         <a:ext uri="{28A0092B-C50C-407E-A947-70E740481C1C}">
                           <a14:useLocalDpi xmlns:a14="http://schemas.microsoft.com/office/drawing/2010/main" val="0"/>
@@ -906,7 +1245,95 @@
     </w:p>
     <w:p>
       <w:r>
-        <w:t>In het kort is er de klasse AnwbAuto waar alles begint. Deze klasse heeft een lijst met alle mogelijke Pattern instances. De Pattern klasse is een abstracte klasse die door vijf childeren wordt ge-extend. Door middel van de integer variabele selectedPattern wordt bijgehouden welke pattern nu wordt weergegeven. Als laatste is er de ledController klasse die alle comminucatie naar de LEDs regelt.</w:t>
+        <w:t xml:space="preserve">In het kort is er de klasse </w:t>
+      </w:r>
+      <w:proofErr w:type="spellStart"/>
+      <w:r>
+        <w:t>AnwbAuto</w:t>
+      </w:r>
+      <w:proofErr w:type="spellEnd"/>
+      <w:r>
+        <w:t xml:space="preserve"> waar alles begint. Deze klasse heeft een lijst met alle mogelijke </w:t>
+      </w:r>
+      <w:proofErr w:type="spellStart"/>
+      <w:r>
+        <w:t>Pattern</w:t>
+      </w:r>
+      <w:proofErr w:type="spellEnd"/>
+      <w:r>
+        <w:t xml:space="preserve"> </w:t>
+      </w:r>
+      <w:proofErr w:type="spellStart"/>
+      <w:r>
+        <w:t>instances</w:t>
+      </w:r>
+      <w:proofErr w:type="spellEnd"/>
+      <w:r>
+        <w:t xml:space="preserve">. De </w:t>
+      </w:r>
+      <w:proofErr w:type="spellStart"/>
+      <w:r>
+        <w:t>Pattern</w:t>
+      </w:r>
+      <w:proofErr w:type="spellEnd"/>
+      <w:r>
+        <w:t xml:space="preserve"> klasse is een abstracte klasse die door vijf </w:t>
+      </w:r>
+      <w:proofErr w:type="spellStart"/>
+      <w:r>
+        <w:t>childeren</w:t>
+      </w:r>
+      <w:proofErr w:type="spellEnd"/>
+      <w:r>
+        <w:t xml:space="preserve"> wordt ge-</w:t>
+      </w:r>
+      <w:proofErr w:type="spellStart"/>
+      <w:r>
+        <w:t>extend</w:t>
+      </w:r>
+      <w:proofErr w:type="spellEnd"/>
+      <w:r>
+        <w:t xml:space="preserve">. Door middel van de integer variabele </w:t>
+      </w:r>
+      <w:proofErr w:type="spellStart"/>
+      <w:r>
+        <w:t>selectedPattern</w:t>
+      </w:r>
+      <w:proofErr w:type="spellEnd"/>
+      <w:r>
+        <w:t xml:space="preserve"> wordt bijgehouden welke </w:t>
+      </w:r>
+      <w:proofErr w:type="spellStart"/>
+      <w:r>
+        <w:t>pattern</w:t>
+      </w:r>
+      <w:proofErr w:type="spellEnd"/>
+      <w:r>
+        <w:t xml:space="preserve"> nu wordt weergegeven. Als laatste is er de </w:t>
+      </w:r>
+      <w:proofErr w:type="spellStart"/>
+      <w:r>
+        <w:t>ledController</w:t>
+      </w:r>
+      <w:proofErr w:type="spellEnd"/>
+      <w:r>
+        <w:t xml:space="preserve"> klasse die alle </w:t>
+      </w:r>
+      <w:proofErr w:type="spellStart"/>
+      <w:r>
+        <w:t>comminucatie</w:t>
+      </w:r>
+      <w:proofErr w:type="spellEnd"/>
+      <w:r>
+        <w:t xml:space="preserve"> naar de </w:t>
+      </w:r>
+      <w:proofErr w:type="spellStart"/>
+      <w:r>
+        <w:t>LEDs</w:t>
+      </w:r>
+      <w:proofErr w:type="spellEnd"/>
+      <w:r>
+        <w:t xml:space="preserve"> regelt.</w:t>
       </w:r>
       <w:r>
         <w:br w:type="page"/>
@@ -916,12 +1343,12 @@
       <w:pPr>
         <w:pStyle w:val="Kop1"/>
       </w:pPr>
-      <w:bookmarkStart w:id="3" w:name="_Toc403757210"/>
+      <w:bookmarkStart w:id="4" w:name="_Toc403758552"/>
       <w:r>
         <w:lastRenderedPageBreak/>
         <w:t>Timing Diagrammen</w:t>
       </w:r>
-      <w:bookmarkEnd w:id="3"/>
+      <w:bookmarkEnd w:id="4"/>
     </w:p>
     <w:p>
       <w:r>
@@ -930,8 +1357,13 @@
       <w:r>
         <w:t xml:space="preserve">Er is steeds een rij van negen bits. Elke bit stelt een lampje voor. Dus de eerste bit is het meest linker lampje, de tweede bit is het tweede lampje enzovoort. Elk patroon is </w:t>
       </w:r>
-      <w:r>
-        <w:t>is uitgewerkt tot het moment dat ze zich gaan herhalen.</w:t>
+      <w:proofErr w:type="spellStart"/>
+      <w:r>
+        <w:t>is</w:t>
+      </w:r>
+      <w:proofErr w:type="spellEnd"/>
+      <w:r>
+        <w:t xml:space="preserve"> uitgewerkt tot het moment dat ze zich gaan herhalen.</w:t>
       </w:r>
     </w:p>
     <w:tbl>
@@ -958,12 +1390,28 @@
                 <w:b/>
               </w:rPr>
             </w:pPr>
-            <w:r>
-              <w:rPr>
-                <w:b/>
-              </w:rPr>
-              <w:t>ball inverted</w:t>
-            </w:r>
+            <w:proofErr w:type="spellStart"/>
+            <w:r>
+              <w:rPr>
+                <w:b/>
+              </w:rPr>
+              <w:t>ball</w:t>
+            </w:r>
+            <w:proofErr w:type="spellEnd"/>
+            <w:r>
+              <w:rPr>
+                <w:b/>
+              </w:rPr>
+              <w:t xml:space="preserve"> </w:t>
+            </w:r>
+            <w:proofErr w:type="spellStart"/>
+            <w:r>
+              <w:rPr>
+                <w:b/>
+              </w:rPr>
+              <w:t>inverted</w:t>
+            </w:r>
+            <w:proofErr w:type="spellEnd"/>
           </w:p>
           <w:p>
             <w:r>
@@ -1124,12 +1572,14 @@
                 <w:b/>
               </w:rPr>
             </w:pPr>
+            <w:proofErr w:type="spellStart"/>
             <w:r>
               <w:rPr>
                 <w:b/>
               </w:rPr>
               <w:t>ball</w:t>
             </w:r>
+            <w:proofErr w:type="spellEnd"/>
           </w:p>
           <w:p>
             <w:r>
@@ -1248,8 +1698,16 @@
               <w:rPr>
                 <w:b/>
               </w:rPr>
-              <w:t>line lr</w:t>
-            </w:r>
+              <w:t xml:space="preserve">line </w:t>
+            </w:r>
+            <w:proofErr w:type="spellStart"/>
+            <w:r>
+              <w:rPr>
+                <w:b/>
+              </w:rPr>
+              <w:t>lr</w:t>
+            </w:r>
+            <w:proofErr w:type="spellEnd"/>
           </w:p>
           <w:p>
             <w:r>
@@ -1318,8 +1776,16 @@
               <w:rPr>
                 <w:b/>
               </w:rPr>
-              <w:t>line rl</w:t>
-            </w:r>
+              <w:t xml:space="preserve">line </w:t>
+            </w:r>
+            <w:proofErr w:type="spellStart"/>
+            <w:r>
+              <w:rPr>
+                <w:b/>
+              </w:rPr>
+              <w:t>rl</w:t>
+            </w:r>
+            <w:proofErr w:type="spellEnd"/>
           </w:p>
           <w:p>
             <w:r>
@@ -1416,8 +1882,16 @@
               <w:rPr>
                 <w:b/>
               </w:rPr>
-              <w:t>strook in keepon</w:t>
-            </w:r>
+              <w:t xml:space="preserve">strook in </w:t>
+            </w:r>
+            <w:proofErr w:type="spellStart"/>
+            <w:r>
+              <w:rPr>
+                <w:b/>
+              </w:rPr>
+              <w:t>keepon</w:t>
+            </w:r>
+            <w:proofErr w:type="spellEnd"/>
           </w:p>
           <w:p>
             <w:r>
@@ -1466,8 +1940,16 @@
               <w:rPr>
                 <w:b/>
               </w:rPr>
-              <w:t>strook out keepon</w:t>
-            </w:r>
+              <w:t xml:space="preserve">strook out </w:t>
+            </w:r>
+            <w:proofErr w:type="spellStart"/>
+            <w:r>
+              <w:rPr>
+                <w:b/>
+              </w:rPr>
+              <w:t>keepon</w:t>
+            </w:r>
+            <w:proofErr w:type="spellEnd"/>
           </w:p>
           <w:p>
             <w:pPr>
@@ -1723,9 +2205,12 @@
     </w:p>
     <w:p/>
     <w:sectPr>
+      <w:footerReference w:type="default" r:id="rId10"/>
       <w:pgSz w:w="11906" w:h="16838"/>
       <w:pgMar w:top="1417" w:right="1417" w:bottom="1417" w:left="1417" w:header="708" w:footer="708" w:gutter="0"/>
+      <w:pgNumType w:start="0"/>
       <w:cols w:space="708"/>
+      <w:titlePg/>
       <w:docGrid w:linePitch="360"/>
     </w:sectPr>
   </w:body>
@@ -1755,6 +2240,51 @@
     </w:p>
   </w:endnote>
 </w:endnotes>
+</file>
+
+<file path=word/footer1.xml><?xml version="1.0" encoding="utf-8"?>
+<w:ftr xmlns:wpc="http://schemas.microsoft.com/office/word/2010/wordprocessingCanvas" xmlns:mc="http://schemas.openxmlformats.org/markup-compatibility/2006" xmlns:o="urn:schemas-microsoft-com:office:office" xmlns:r="http://schemas.openxmlformats.org/officeDocument/2006/relationships" xmlns:m="http://schemas.openxmlformats.org/officeDocument/2006/math" xmlns:v="urn:schemas-microsoft-com:vml" xmlns:wp14="http://schemas.microsoft.com/office/word/2010/wordprocessingDrawing" xmlns:wp="http://schemas.openxmlformats.org/drawingml/2006/wordprocessingDrawing" xmlns:w10="urn:schemas-microsoft-com:office:word" xmlns:w="http://schemas.openxmlformats.org/wordprocessingml/2006/main" xmlns:w14="http://schemas.microsoft.com/office/word/2010/wordml" xmlns:w15="http://schemas.microsoft.com/office/word/2012/wordml" xmlns:wpg="http://schemas.microsoft.com/office/word/2010/wordprocessingGroup" xmlns:wpi="http://schemas.microsoft.com/office/word/2010/wordprocessingInk" xmlns:wne="http://schemas.microsoft.com/office/word/2006/wordml" xmlns:wps="http://schemas.microsoft.com/office/word/2010/wordprocessingShape" mc:Ignorable="w14 w15 wp14">
+  <w:sdt>
+    <w:sdtPr>
+      <w:id w:val="107556230"/>
+      <w:docPartObj>
+        <w:docPartGallery w:val="Page Numbers (Bottom of Page)"/>
+        <w:docPartUnique/>
+      </w:docPartObj>
+    </w:sdtPr>
+    <w:sdtContent>
+      <w:p>
+        <w:pPr>
+          <w:pStyle w:val="Voettekst"/>
+          <w:jc w:val="right"/>
+        </w:pPr>
+        <w:r>
+          <w:fldChar w:fldCharType="begin"/>
+        </w:r>
+        <w:r>
+          <w:instrText>PAGE   \* MERGEFORMAT</w:instrText>
+        </w:r>
+        <w:r>
+          <w:fldChar w:fldCharType="separate"/>
+        </w:r>
+        <w:r>
+          <w:rPr>
+            <w:noProof/>
+          </w:rPr>
+          <w:t>2</w:t>
+        </w:r>
+        <w:r>
+          <w:fldChar w:fldCharType="end"/>
+        </w:r>
+      </w:p>
+    </w:sdtContent>
+  </w:sdt>
+  <w:p>
+    <w:pPr>
+      <w:pStyle w:val="Voettekst"/>
+    </w:pPr>
+  </w:p>
+</w:ftr>
 </file>
 
 <file path=word/footnotes.xml><?xml version="1.0" encoding="utf-8"?>
@@ -2641,7 +3171,7 @@
 </file>
 
 <file path=customXml/itemProps1.xml><?xml version="1.0" encoding="utf-8"?>
-<ds:datastoreItem xmlns:ds="http://schemas.openxmlformats.org/officeDocument/2006/customXml" ds:itemID="{A6C0DE4C-AB73-4F35-9D80-BC6C8CB6BC48}">
+<ds:datastoreItem xmlns:ds="http://schemas.openxmlformats.org/officeDocument/2006/customXml" ds:itemID="{D6D258A5-D369-451F-B4F7-B0418E4B94BF}">
   <ds:schemaRefs>
     <ds:schemaRef ds:uri="http://schemas.openxmlformats.org/officeDocument/2006/bibliography"/>
   </ds:schemaRefs>

</xml_diff>